<commit_message>
Envoie du journal quotidien et d'un fichier de formalisation
</commit_message>
<xml_diff>
--- a/Difficultés et résolution.docx
+++ b/Difficultés et résolution.docx
@@ -113,6 +113,69 @@
       <w:proofErr w:type="spellEnd"/>
       <w:r>
         <w:t>. J’ai donc pu continuer mon travail.</w:t>
+      </w:r>
+    </w:p>
+    <w:p/>
+    <w:p>
+      <w:r>
+        <w:t>Une autre difficulté rencontrée est la création d’un tableur au format .</w:t>
+      </w:r>
+      <w:proofErr w:type="spellStart"/>
+      <w:r>
+        <w:t>xlsx</w:t>
+      </w:r>
+      <w:proofErr w:type="spellEnd"/>
+      <w:r>
+        <w:t>. J’ai réussi l’exportation en format .</w:t>
+      </w:r>
+      <w:proofErr w:type="spellStart"/>
+      <w:r>
+        <w:t>xls</w:t>
+      </w:r>
+      <w:proofErr w:type="spellEnd"/>
+      <w:r>
+        <w:t>, un format de fichier créé par Microsoft pour sa suite Office, plus précisément Excel. Ce format concerné les versions 95 et 2003 de Excel. Alors le format .</w:t>
+      </w:r>
+      <w:proofErr w:type="spellStart"/>
+      <w:r>
+        <w:t>xlsx</w:t>
+      </w:r>
+      <w:proofErr w:type="spellEnd"/>
+      <w:r>
+        <w:t xml:space="preserve"> concerne les versions 2007 et 2010. Il fallait télécharger une libraire nommé « </w:t>
+      </w:r>
+      <w:proofErr w:type="spellStart"/>
+      <w:r>
+        <w:t>PHPExcel</w:t>
+      </w:r>
+      <w:proofErr w:type="spellEnd"/>
+      <w:r>
+        <w:t> » permettant ceci. Mais avec « </w:t>
+      </w:r>
+      <w:proofErr w:type="spellStart"/>
+      <w:r>
+        <w:t>Codeigniter</w:t>
+      </w:r>
+      <w:proofErr w:type="spellEnd"/>
+      <w:r>
+        <w:t xml:space="preserve"> », l’appel à d’autre librairie demande une syntaxe particulière (comme la connexion et l’exécution de requête SQL en PHP), et placé les fichiers de la librairie </w:t>
+      </w:r>
+      <w:r>
+        <w:t>dans des répertoires précis. Mon tuteur de stage m’a indiqué que la version .</w:t>
+      </w:r>
+      <w:proofErr w:type="spellStart"/>
+      <w:r>
+        <w:t>xls</w:t>
+      </w:r>
+      <w:proofErr w:type="spellEnd"/>
+      <w:r>
+        <w:t xml:space="preserve"> que génère déjà est complète et répond parfaitement aux besoins</w:t>
+      </w:r>
+      <w:r>
+        <w:t xml:space="preserve"> </w:t>
+      </w:r>
+      <w:r>
+        <w:t>formulés.</w:t>
       </w:r>
       <w:bookmarkStart w:id="0" w:name="_GoBack"/>
       <w:bookmarkEnd w:id="0"/>

</xml_diff>

<commit_message>
Suite des travaux de formalisation
</commit_message>
<xml_diff>
--- a/Difficultés et résolution.docx
+++ b/Difficultés et résolution.docx
@@ -30,15 +30,7 @@
     </w:p>
     <w:p>
       <w:r>
-        <w:t xml:space="preserve">La première difficulté à laquelle j’ai été confronté est la connexion en </w:t>
-      </w:r>
-      <w:proofErr w:type="spellStart"/>
-      <w:r>
-        <w:t>php</w:t>
-      </w:r>
-      <w:proofErr w:type="spellEnd"/>
-      <w:r>
-        <w:t xml:space="preserve"> à la base</w:t>
+        <w:t>La première difficulté à laquelle j’ai été confronté est la connexion en php à la base</w:t>
       </w:r>
       <w:r>
         <w:t xml:space="preserve"> de données. Bien que déjà vu</w:t>
@@ -50,27 +42,14 @@
         <w:t xml:space="preserve"> un peu d’aide, et il</w:t>
       </w:r>
       <w:r>
-        <w:t xml:space="preserve"> m’a indiqué que « </w:t>
-      </w:r>
-      <w:proofErr w:type="spellStart"/>
-      <w:r>
-        <w:t>Codeigniter</w:t>
-      </w:r>
-      <w:proofErr w:type="spellEnd"/>
-      <w:r>
-        <w:t> », un</w:t>
+        <w:t xml:space="preserve"> m’a indiqué que « Codeigniter », un</w:t>
       </w:r>
       <w:r>
         <w:t>e</w:t>
       </w:r>
       <w:r>
-        <w:t xml:space="preserve"> framework </w:t>
-      </w:r>
-      <w:proofErr w:type="spellStart"/>
-      <w:r>
-        <w:t>php</w:t>
-      </w:r>
-      <w:proofErr w:type="spellEnd"/>
+        <w:t xml:space="preserve"> framework php</w:t>
+      </w:r>
       <w:r>
         <w:t>,</w:t>
       </w:r>
@@ -84,15 +63,7 @@
         <w:t>à la base, grâce à des fichiers contenant déjà tous les identifiants de MySQL</w:t>
       </w:r>
       <w:r>
-        <w:t>. Ces fichiers sont contenu dans le répertoire « constant », dans lequel « </w:t>
-      </w:r>
-      <w:proofErr w:type="spellStart"/>
-      <w:r>
-        <w:t>Codeigniter</w:t>
-      </w:r>
-      <w:proofErr w:type="spellEnd"/>
-      <w:r>
-        <w:t> » va chercher les informations qui lui intéresse pour différentes tâches (ce répertoire, pour des raisons inconnue, avait été retiré, et le site n’affiché qu’une page blanche)</w:t>
+        <w:t>. Ces fichiers sont contenu dans le répertoire « constant », dans lequel « Codeigniter » va chercher les informations qui lui intéresse pour différentes tâches (ce répertoire, pour des raisons inconnue, avait été retiré, et le site n’affiché qu’une page blanche)</w:t>
       </w:r>
       <w:r>
         <w:t>. Cette framework doit permettre d’alléger le travail du développeur de tâches basiques. Ainsi l’exécution des requêtes et l’exploitation des données qu’elle retourne e</w:t>
@@ -104,15 +75,7 @@
         <w:t xml:space="preserve">t ainsi modifié, et possède une syntaxe particulière bien </w:t>
       </w:r>
       <w:r>
-        <w:t xml:space="preserve">que logique et similaire aux fonctions </w:t>
-      </w:r>
-      <w:proofErr w:type="spellStart"/>
-      <w:r>
-        <w:t>php</w:t>
-      </w:r>
-      <w:proofErr w:type="spellEnd"/>
-      <w:r>
-        <w:t>. J’ai donc pu continuer mon travail.</w:t>
+        <w:t>que logique et similaire aux fonctions php. J’ai donc pu continuer mon travail.</w:t>
       </w:r>
     </w:p>
     <w:p/>
@@ -126,56 +89,49 @@
       </w:r>
       <w:proofErr w:type="spellEnd"/>
       <w:r>
-        <w:t>. J’ai réussi l’exportation en format .</w:t>
+        <w:t>. J’ai réussi l’exportation en format .xls, un format de fichier créé par Microsoft pour sa suite Office, plus précisément Excel. Ce format concerné les versions 95 et 2003 de Excel. Alors le format .</w:t>
       </w:r>
       <w:proofErr w:type="spellStart"/>
       <w:r>
-        <w:t>xls</w:t>
+        <w:t>xlsx</w:t>
       </w:r>
       <w:proofErr w:type="spellEnd"/>
       <w:r>
-        <w:t>, un format de fichier créé par Microsoft pour sa suite Office, plus précisément Excel. Ce format concerné les versions 95 et 2003 de Excel. Alors le format .</w:t>
-      </w:r>
-      <w:proofErr w:type="spellStart"/>
-      <w:r>
-        <w:t>xlsx</w:t>
-      </w:r>
-      <w:proofErr w:type="spellEnd"/>
-      <w:r>
-        <w:t xml:space="preserve"> concerne les versions 2007 et 2010. Il fallait télécharger une libraire nommé « </w:t>
-      </w:r>
-      <w:proofErr w:type="spellStart"/>
-      <w:r>
-        <w:t>PHPExcel</w:t>
-      </w:r>
-      <w:proofErr w:type="spellEnd"/>
-      <w:r>
-        <w:t> » permettant ceci. Mais avec « </w:t>
-      </w:r>
-      <w:proofErr w:type="spellStart"/>
-      <w:r>
-        <w:t>Codeigniter</w:t>
-      </w:r>
-      <w:proofErr w:type="spellEnd"/>
-      <w:r>
-        <w:t xml:space="preserve"> », l’appel à d’autre librairie demande une syntaxe particulière (comme la connexion et l’exécution de requête SQL en PHP), et placé les fichiers de la librairie </w:t>
-      </w:r>
-      <w:r>
-        <w:t>dans des répertoires précis. Mon tuteur de stage m’a indiqué que la version .</w:t>
-      </w:r>
-      <w:proofErr w:type="spellStart"/>
-      <w:r>
-        <w:t>xls</w:t>
-      </w:r>
-      <w:proofErr w:type="spellEnd"/>
-      <w:r>
-        <w:t xml:space="preserve"> que génère déjà est complète et répond parfaitement aux besoins</w:t>
+        <w:t xml:space="preserve"> concerne les versions 2007 et 2010. Il fallait télécharger une libraire nommé « PHPExcel » permettant ceci. Mais avec « Codeigniter », l’appel à d’autre librairie demande une syntaxe particulière (comme la connexion et l’exécution de requête SQL en PHP), et placé les fichiers de la librairie </w:t>
+      </w:r>
+      <w:r>
+        <w:t>dans des répertoires précis. Mon tuteur de stage m’a indiqué que la version .xls que génère déjà est complète et répond parfaitement aux besoins</w:t>
       </w:r>
       <w:r>
         <w:t xml:space="preserve"> </w:t>
       </w:r>
       <w:r>
         <w:t>formulés.</w:t>
+      </w:r>
+    </w:p>
+    <w:p>
+      <w:r>
+        <w:t xml:space="preserve">Mais il s’est avéré, plus tard, que la première méthode retenu pour l’exportation dans un fichier Excel des ventes, ne soit pas solution convenable. En effet, la solution s’appuyé sur l’échange http, avec l’utilisation de « header » dans le code PHP, qui lors de l’exécution du script, </w:t>
+      </w:r>
+      <w:proofErr w:type="gramStart"/>
+      <w:r>
+        <w:t>la</w:t>
+      </w:r>
+      <w:proofErr w:type="gramEnd"/>
+      <w:r>
+        <w:t xml:space="preserve"> navigateur télécharger le fichier au format .xls. Hors ce script, sera exécuté tous les jours à l’aide d’un « crontab » et de ce fait ne pourra utiliser un navigateur internet. Il donc fallu adopter la librairie « PHPExcel » qui permet d’enregistrer là où on le souhaite son fichier Excel. Le problème d’appel des librairies dans mon script, s’est avéré être étranger à « Codeigniter ». Mon tuteur de stage m’a montré un exemple d’un autre fichier qui fait appel à une librairie. Il s’agissait de la configuration d’ « include_path ».</w:t>
+      </w:r>
+      <w:r>
+        <w:t xml:space="preserve"> Il s’agit des adresses absolues où se trouvent les fichiers à inclure, afin de bénéficier de la libraire.</w:t>
+      </w:r>
+      <w:r>
+        <w:t xml:space="preserve"> Après un moment de compréhension, j’ai réussi à exécuter l’exemple fournit sur leur site. J’ai profité de la librairie pour adapter la largeur des colonnes du t</w:t>
+      </w:r>
+      <w:r>
+        <w:t>ableur au contenu de celle-ci, p</w:t>
+      </w:r>
+      <w:r>
+        <w:t>our centrer tous les contenus des cellules, ainsi que de mettre en gras le nom des champs.</w:t>
       </w:r>
       <w:bookmarkStart w:id="0" w:name="_GoBack"/>
       <w:bookmarkEnd w:id="0"/>

</xml_diff>